<commit_message>
Created and finished Eng Micro HW 6
</commit_message>
<xml_diff>
--- a/Engineering Microeconomics/HW 6/HW 6.docx
+++ b/Engineering Microeconomics/HW 6/HW 6.docx
@@ -103,6 +103,11 @@
               <w:t>-1 for Ali</w:t>
             </w:r>
           </w:p>
+          <w:p>
+            <w:r>
+              <w:t>-1 for others</w:t>
+            </w:r>
+          </w:p>
         </w:tc>
         <w:tc>
           <w:tcPr>
@@ -111,6 +116,11 @@
           <w:p>
             <w:r>
               <w:t>-6 for Ali</w:t>
+            </w:r>
+          </w:p>
+          <w:p>
+            <w:r>
+              <w:t>10 for others</w:t>
             </w:r>
           </w:p>
         </w:tc>
@@ -142,6 +152,11 @@
               <w:t>10 for Ali</w:t>
             </w:r>
           </w:p>
+          <w:p>
+            <w:r>
+              <w:t>-6 for others</w:t>
+            </w:r>
+          </w:p>
         </w:tc>
         <w:tc>
           <w:tcPr>
@@ -150,6 +165,11 @@
           <w:p>
             <w:r>
               <w:t>-5 for Ali</w:t>
+            </w:r>
+          </w:p>
+          <w:p>
+            <w:r>
+              <w:t>-5 for others</w:t>
             </w:r>
           </w:p>
         </w:tc>
@@ -416,8 +436,6 @@
     </w:p>
     <w:p/>
     <w:p>
-      <w:bookmarkStart w:id="0" w:name="_GoBack"/>
-      <w:bookmarkEnd w:id="0"/>
       <w:r>
         <w:rPr>
           <w:noProof/>
@@ -568,11 +586,654 @@
         </mc:AlternateContent>
       </w:r>
     </w:p>
+    <w:p/>
+    <w:p/>
+    <w:p>
+      <w:r>
+        <w:t>7</w:t>
+      </w:r>
+    </w:p>
+    <w:tbl>
+      <w:tblPr>
+        <w:tblStyle w:val="TableGrid"/>
+        <w:tblW w:w="0" w:type="auto"/>
+        <w:tblLook w:val="04A0" w:firstRow="1" w:lastRow="0" w:firstColumn="1" w:lastColumn="0" w:noHBand="0" w:noVBand="1"/>
+      </w:tblPr>
+      <w:tblGrid>
+        <w:gridCol w:w="2337"/>
+        <w:gridCol w:w="2337"/>
+        <w:gridCol w:w="2338"/>
+        <w:gridCol w:w="2338"/>
+      </w:tblGrid>
+      <w:tr>
+        <w:tc>
+          <w:tcPr>
+            <w:tcW w:w="2337" w:type="dxa"/>
+            <w:vMerge w:val="restart"/>
+          </w:tcPr>
+          <w:p>
+            <w:pPr>
+              <w:jc w:val="center"/>
+            </w:pPr>
+            <w:proofErr w:type="spellStart"/>
+            <w:r>
+              <w:t>Swarupa</w:t>
+            </w:r>
+            <w:proofErr w:type="spellEnd"/>
+          </w:p>
+        </w:tc>
+        <w:tc>
+          <w:tcPr>
+            <w:tcW w:w="7013" w:type="dxa"/>
+            <w:gridSpan w:val="3"/>
+          </w:tcPr>
+          <w:p>
+            <w:r>
+              <w:t>Samantha</w:t>
+            </w:r>
+          </w:p>
+        </w:tc>
+      </w:tr>
+      <w:tr>
+        <w:tc>
+          <w:tcPr>
+            <w:tcW w:w="2337" w:type="dxa"/>
+            <w:vMerge/>
+          </w:tcPr>
+          <w:p/>
+        </w:tc>
+        <w:tc>
+          <w:tcPr>
+            <w:tcW w:w="2337" w:type="dxa"/>
+          </w:tcPr>
+          <w:p/>
+        </w:tc>
+        <w:tc>
+          <w:tcPr>
+            <w:tcW w:w="2338" w:type="dxa"/>
+          </w:tcPr>
+          <w:p>
+            <w:r>
+              <w:t>Cut Forest</w:t>
+            </w:r>
+          </w:p>
+        </w:tc>
+        <w:tc>
+          <w:tcPr>
+            <w:tcW w:w="2338" w:type="dxa"/>
+          </w:tcPr>
+          <w:p>
+            <w:r>
+              <w:t>Protect forest</w:t>
+            </w:r>
+          </w:p>
+        </w:tc>
+      </w:tr>
+      <w:tr>
+        <w:tc>
+          <w:tcPr>
+            <w:tcW w:w="2337" w:type="dxa"/>
+            <w:vMerge/>
+          </w:tcPr>
+          <w:p/>
+        </w:tc>
+        <w:tc>
+          <w:tcPr>
+            <w:tcW w:w="2337" w:type="dxa"/>
+          </w:tcPr>
+          <w:p>
+            <w:r>
+              <w:t>Cut Forest</w:t>
+            </w:r>
+          </w:p>
+        </w:tc>
+        <w:tc>
+          <w:tcPr>
+            <w:tcW w:w="2338" w:type="dxa"/>
+          </w:tcPr>
+          <w:p>
+            <w:r>
+              <w:t>$24 for Samantha</w:t>
+            </w:r>
+          </w:p>
+          <w:p>
+            <w:r>
+              <w:t xml:space="preserve">$55 for </w:t>
+            </w:r>
+            <w:proofErr w:type="spellStart"/>
+            <w:r>
+              <w:t>Swarupa</w:t>
+            </w:r>
+            <w:proofErr w:type="spellEnd"/>
+          </w:p>
+        </w:tc>
+        <w:tc>
+          <w:tcPr>
+            <w:tcW w:w="2338" w:type="dxa"/>
+          </w:tcPr>
+          <w:p>
+            <w:r>
+              <w:t>$25 for Samantha</w:t>
+            </w:r>
+          </w:p>
+          <w:p>
+            <w:r>
+              <w:t xml:space="preserve">$90 for </w:t>
+            </w:r>
+            <w:proofErr w:type="spellStart"/>
+            <w:r>
+              <w:t>Swarupa</w:t>
+            </w:r>
+            <w:proofErr w:type="spellEnd"/>
+          </w:p>
+        </w:tc>
+      </w:tr>
+      <w:tr>
+        <w:tc>
+          <w:tcPr>
+            <w:tcW w:w="2337" w:type="dxa"/>
+            <w:vMerge/>
+          </w:tcPr>
+          <w:p/>
+        </w:tc>
+        <w:tc>
+          <w:tcPr>
+            <w:tcW w:w="2337" w:type="dxa"/>
+          </w:tcPr>
+          <w:p>
+            <w:r>
+              <w:t>Protect forest</w:t>
+            </w:r>
+          </w:p>
+        </w:tc>
+        <w:tc>
+          <w:tcPr>
+            <w:tcW w:w="2338" w:type="dxa"/>
+          </w:tcPr>
+          <w:p>
+            <w:r>
+              <w:t>$34 for Samantha</w:t>
+            </w:r>
+          </w:p>
+          <w:p>
+            <w:r>
+              <w:t xml:space="preserve">$60 for </w:t>
+            </w:r>
+            <w:proofErr w:type="spellStart"/>
+            <w:r>
+              <w:t>Swarupa</w:t>
+            </w:r>
+            <w:proofErr w:type="spellEnd"/>
+          </w:p>
+        </w:tc>
+        <w:tc>
+          <w:tcPr>
+            <w:tcW w:w="2338" w:type="dxa"/>
+          </w:tcPr>
+          <w:p>
+            <w:r>
+              <w:t>$35 for Samantha</w:t>
+            </w:r>
+          </w:p>
+          <w:p>
+            <w:r>
+              <w:t xml:space="preserve">$95 for </w:t>
+            </w:r>
+            <w:proofErr w:type="spellStart"/>
+            <w:r>
+              <w:t>Swarupa</w:t>
+            </w:r>
+            <w:proofErr w:type="spellEnd"/>
+          </w:p>
+        </w:tc>
+      </w:tr>
+    </w:tbl>
+    <w:p/>
+    <w:p>
+      <w:r>
+        <w:t>8</w:t>
+      </w:r>
+    </w:p>
+    <w:tbl>
+      <w:tblPr>
+        <w:tblStyle w:val="TableGrid"/>
+        <w:tblW w:w="0" w:type="auto"/>
+        <w:tblLook w:val="04A0" w:firstRow="1" w:lastRow="0" w:firstColumn="1" w:lastColumn="0" w:noHBand="0" w:noVBand="1"/>
+      </w:tblPr>
+      <w:tblGrid>
+        <w:gridCol w:w="2337"/>
+        <w:gridCol w:w="2337"/>
+        <w:gridCol w:w="2338"/>
+        <w:gridCol w:w="2338"/>
+      </w:tblGrid>
+      <w:tr>
+        <w:tc>
+          <w:tcPr>
+            <w:tcW w:w="2337" w:type="dxa"/>
+            <w:vMerge w:val="restart"/>
+          </w:tcPr>
+          <w:p>
+            <w:pPr>
+              <w:jc w:val="center"/>
+            </w:pPr>
+            <w:proofErr w:type="spellStart"/>
+            <w:r>
+              <w:t>Swarupa</w:t>
+            </w:r>
+            <w:proofErr w:type="spellEnd"/>
+          </w:p>
+        </w:tc>
+        <w:tc>
+          <w:tcPr>
+            <w:tcW w:w="7013" w:type="dxa"/>
+            <w:gridSpan w:val="3"/>
+          </w:tcPr>
+          <w:p>
+            <w:r>
+              <w:t>Samantha</w:t>
+            </w:r>
+          </w:p>
+        </w:tc>
+      </w:tr>
+      <w:tr>
+        <w:tc>
+          <w:tcPr>
+            <w:tcW w:w="2337" w:type="dxa"/>
+            <w:vMerge/>
+          </w:tcPr>
+          <w:p/>
+        </w:tc>
+        <w:tc>
+          <w:tcPr>
+            <w:tcW w:w="2337" w:type="dxa"/>
+          </w:tcPr>
+          <w:p/>
+        </w:tc>
+        <w:tc>
+          <w:tcPr>
+            <w:tcW w:w="2338" w:type="dxa"/>
+          </w:tcPr>
+          <w:p>
+            <w:r>
+              <w:t>Cut Forest</w:t>
+            </w:r>
+          </w:p>
+        </w:tc>
+        <w:tc>
+          <w:tcPr>
+            <w:tcW w:w="2338" w:type="dxa"/>
+          </w:tcPr>
+          <w:p>
+            <w:r>
+              <w:t>Protect forest</w:t>
+            </w:r>
+          </w:p>
+        </w:tc>
+      </w:tr>
+      <w:tr>
+        <w:tc>
+          <w:tcPr>
+            <w:tcW w:w="2337" w:type="dxa"/>
+            <w:vMerge/>
+          </w:tcPr>
+          <w:p/>
+        </w:tc>
+        <w:tc>
+          <w:tcPr>
+            <w:tcW w:w="2337" w:type="dxa"/>
+          </w:tcPr>
+          <w:p>
+            <w:r>
+              <w:t>Cut Forest</w:t>
+            </w:r>
+          </w:p>
+        </w:tc>
+        <w:tc>
+          <w:tcPr>
+            <w:tcW w:w="2338" w:type="dxa"/>
+          </w:tcPr>
+          <w:p>
+            <w:r>
+              <w:t>$26</w:t>
+            </w:r>
+            <w:r>
+              <w:t xml:space="preserve"> for Samantha</w:t>
+            </w:r>
+          </w:p>
+          <w:p>
+            <w:r>
+              <w:t>$64</w:t>
+            </w:r>
+            <w:r>
+              <w:t xml:space="preserve"> for </w:t>
+            </w:r>
+            <w:proofErr w:type="spellStart"/>
+            <w:r>
+              <w:t>Swarupa</w:t>
+            </w:r>
+            <w:proofErr w:type="spellEnd"/>
+          </w:p>
+        </w:tc>
+        <w:tc>
+          <w:tcPr>
+            <w:tcW w:w="2338" w:type="dxa"/>
+          </w:tcPr>
+          <w:p>
+            <w:r>
+              <w:t>$25 for Samantha</w:t>
+            </w:r>
+          </w:p>
+          <w:p>
+            <w:r>
+              <w:t>$99</w:t>
+            </w:r>
+            <w:r>
+              <w:t xml:space="preserve"> for </w:t>
+            </w:r>
+            <w:proofErr w:type="spellStart"/>
+            <w:r>
+              <w:t>Swarupa</w:t>
+            </w:r>
+            <w:proofErr w:type="spellEnd"/>
+          </w:p>
+        </w:tc>
+      </w:tr>
+      <w:tr>
+        <w:tc>
+          <w:tcPr>
+            <w:tcW w:w="2337" w:type="dxa"/>
+            <w:vMerge/>
+          </w:tcPr>
+          <w:p/>
+        </w:tc>
+        <w:tc>
+          <w:tcPr>
+            <w:tcW w:w="2337" w:type="dxa"/>
+          </w:tcPr>
+          <w:p>
+            <w:r>
+              <w:t>Protect forest</w:t>
+            </w:r>
+          </w:p>
+        </w:tc>
+        <w:tc>
+          <w:tcPr>
+            <w:tcW w:w="2338" w:type="dxa"/>
+          </w:tcPr>
+          <w:p>
+            <w:r>
+              <w:t>$36</w:t>
+            </w:r>
+            <w:r>
+              <w:t xml:space="preserve"> for Samantha</w:t>
+            </w:r>
+          </w:p>
+          <w:p>
+            <w:r>
+              <w:t xml:space="preserve">$60 for </w:t>
+            </w:r>
+            <w:proofErr w:type="spellStart"/>
+            <w:r>
+              <w:t>Swarupa</w:t>
+            </w:r>
+            <w:proofErr w:type="spellEnd"/>
+          </w:p>
+        </w:tc>
+        <w:tc>
+          <w:tcPr>
+            <w:tcW w:w="2338" w:type="dxa"/>
+          </w:tcPr>
+          <w:p>
+            <w:r>
+              <w:t>$35 for Samantha</w:t>
+            </w:r>
+          </w:p>
+          <w:p>
+            <w:r>
+              <w:t xml:space="preserve">$95 for </w:t>
+            </w:r>
+            <w:proofErr w:type="spellStart"/>
+            <w:r>
+              <w:t>Swarupa</w:t>
+            </w:r>
+            <w:proofErr w:type="spellEnd"/>
+          </w:p>
+        </w:tc>
+      </w:tr>
+    </w:tbl>
+    <w:p/>
+    <w:tbl>
+      <w:tblPr>
+        <w:tblStyle w:val="TableGrid"/>
+        <w:tblW w:w="0" w:type="auto"/>
+        <w:tblLook w:val="04A0" w:firstRow="1" w:lastRow="0" w:firstColumn="1" w:lastColumn="0" w:noHBand="0" w:noVBand="1"/>
+      </w:tblPr>
+      <w:tblGrid>
+        <w:gridCol w:w="2337"/>
+        <w:gridCol w:w="2337"/>
+        <w:gridCol w:w="2338"/>
+        <w:gridCol w:w="2338"/>
+      </w:tblGrid>
+      <w:tr>
+        <w:tc>
+          <w:tcPr>
+            <w:tcW w:w="2337" w:type="dxa"/>
+            <w:vMerge w:val="restart"/>
+          </w:tcPr>
+          <w:p>
+            <w:pPr>
+              <w:jc w:val="center"/>
+            </w:pPr>
+            <w:proofErr w:type="spellStart"/>
+            <w:r>
+              <w:t>Swarupa</w:t>
+            </w:r>
+            <w:proofErr w:type="spellEnd"/>
+          </w:p>
+        </w:tc>
+        <w:tc>
+          <w:tcPr>
+            <w:tcW w:w="7013" w:type="dxa"/>
+            <w:gridSpan w:val="3"/>
+          </w:tcPr>
+          <w:p>
+            <w:r>
+              <w:t>Samantha</w:t>
+            </w:r>
+          </w:p>
+        </w:tc>
+      </w:tr>
+      <w:tr>
+        <w:tc>
+          <w:tcPr>
+            <w:tcW w:w="2337" w:type="dxa"/>
+            <w:vMerge/>
+          </w:tcPr>
+          <w:p/>
+        </w:tc>
+        <w:tc>
+          <w:tcPr>
+            <w:tcW w:w="2337" w:type="dxa"/>
+          </w:tcPr>
+          <w:p/>
+        </w:tc>
+        <w:tc>
+          <w:tcPr>
+            <w:tcW w:w="2338" w:type="dxa"/>
+          </w:tcPr>
+          <w:p>
+            <w:r>
+              <w:t>Cut Forest</w:t>
+            </w:r>
+          </w:p>
+        </w:tc>
+        <w:tc>
+          <w:tcPr>
+            <w:tcW w:w="2338" w:type="dxa"/>
+          </w:tcPr>
+          <w:p>
+            <w:r>
+              <w:t>Protect forest</w:t>
+            </w:r>
+          </w:p>
+        </w:tc>
+      </w:tr>
+      <w:tr>
+        <w:tc>
+          <w:tcPr>
+            <w:tcW w:w="2337" w:type="dxa"/>
+            <w:vMerge/>
+          </w:tcPr>
+          <w:p/>
+        </w:tc>
+        <w:tc>
+          <w:tcPr>
+            <w:tcW w:w="2337" w:type="dxa"/>
+          </w:tcPr>
+          <w:p>
+            <w:r>
+              <w:t>Cut Forest</w:t>
+            </w:r>
+          </w:p>
+        </w:tc>
+        <w:tc>
+          <w:tcPr>
+            <w:tcW w:w="2338" w:type="dxa"/>
+          </w:tcPr>
+          <w:p>
+            <w:r>
+              <w:t>$66</w:t>
+            </w:r>
+            <w:r>
+              <w:t xml:space="preserve"> for Samantha</w:t>
+            </w:r>
+          </w:p>
+          <w:p>
+            <w:r>
+              <w:t>$24</w:t>
+            </w:r>
+            <w:r>
+              <w:t xml:space="preserve"> for </w:t>
+            </w:r>
+            <w:proofErr w:type="spellStart"/>
+            <w:r>
+              <w:t>Swarupa</w:t>
+            </w:r>
+            <w:proofErr w:type="spellEnd"/>
+          </w:p>
+        </w:tc>
+        <w:tc>
+          <w:tcPr>
+            <w:tcW w:w="2338" w:type="dxa"/>
+          </w:tcPr>
+          <w:p>
+            <w:r>
+              <w:t>$90</w:t>
+            </w:r>
+            <w:r>
+              <w:t xml:space="preserve"> for Samantha</w:t>
+            </w:r>
+          </w:p>
+          <w:p>
+            <w:r>
+              <w:t>$34</w:t>
+            </w:r>
+            <w:r>
+              <w:t xml:space="preserve"> for </w:t>
+            </w:r>
+            <w:proofErr w:type="spellStart"/>
+            <w:r>
+              <w:t>Swarupa</w:t>
+            </w:r>
+            <w:proofErr w:type="spellEnd"/>
+          </w:p>
+        </w:tc>
+      </w:tr>
+      <w:tr>
+        <w:tc>
+          <w:tcPr>
+            <w:tcW w:w="2337" w:type="dxa"/>
+            <w:vMerge/>
+          </w:tcPr>
+          <w:p/>
+        </w:tc>
+        <w:tc>
+          <w:tcPr>
+            <w:tcW w:w="2337" w:type="dxa"/>
+          </w:tcPr>
+          <w:p>
+            <w:r>
+              <w:t>Protect forest</w:t>
+            </w:r>
+          </w:p>
+        </w:tc>
+        <w:tc>
+          <w:tcPr>
+            <w:tcW w:w="2338" w:type="dxa"/>
+          </w:tcPr>
+          <w:p>
+            <w:r>
+              <w:t>$11</w:t>
+            </w:r>
+            <w:r>
+              <w:t xml:space="preserve"> for Samantha</w:t>
+            </w:r>
+          </w:p>
+          <w:p>
+            <w:r>
+              <w:t>$85</w:t>
+            </w:r>
+            <w:r>
+              <w:t xml:space="preserve"> for </w:t>
+            </w:r>
+            <w:proofErr w:type="spellStart"/>
+            <w:r>
+              <w:t>Swarupa</w:t>
+            </w:r>
+            <w:proofErr w:type="spellEnd"/>
+          </w:p>
+        </w:tc>
+        <w:tc>
+          <w:tcPr>
+            <w:tcW w:w="2338" w:type="dxa"/>
+          </w:tcPr>
+          <w:p>
+            <w:r>
+              <w:t>$35 for Samantha</w:t>
+            </w:r>
+          </w:p>
+          <w:p>
+            <w:r>
+              <w:t xml:space="preserve">$95 for </w:t>
+            </w:r>
+            <w:proofErr w:type="spellStart"/>
+            <w:r>
+              <w:t>Swarupa</w:t>
+            </w:r>
+            <w:proofErr w:type="spellEnd"/>
+          </w:p>
+        </w:tc>
+      </w:tr>
+    </w:tbl>
+    <w:p/>
+    <w:p>
+      <w:r>
+        <w:t>65</w:t>
+      </w:r>
+    </w:p>
+    <w:p>
+      <w:r>
+        <w:t>25</w:t>
+      </w:r>
+      <w:bookmarkStart w:id="0" w:name="_GoBack"/>
+      <w:bookmarkEnd w:id="0"/>
+    </w:p>
     <w:p>
       <w:r>
         <w:rPr>
           <w:noProof/>
         </w:rPr>
+        <w:lastRenderedPageBreak/>
         <mc:AlternateContent>
           <mc:Choice Requires="wps">
             <w:drawing>
@@ -727,24 +1388,12 @@
                         <w:txbxContent>
                           <w:p>
                             <w:r>
-                              <w:t>$</w:t>
-                            </w:r>
-                            <w:r>
-                              <w:t>2,0</w:t>
-                            </w:r>
-                            <w:r>
-                              <w:t>00 for manager</w:t>
+                              <w:t>$2,000 for manager</w:t>
                             </w:r>
                           </w:p>
                           <w:p>
                             <w:r>
-                              <w:t>$</w:t>
-                            </w:r>
-                            <w:r>
-                              <w:t>8</w:t>
-                            </w:r>
-                            <w:r>
-                              <w:t>00 for owner</w:t>
+                              <w:t>$800 for owner</w:t>
                             </w:r>
                           </w:p>
                           <w:p/>
@@ -849,10 +1498,7 @@
                         <w:txbxContent>
                           <w:p>
                             <w:r>
-                              <w:t xml:space="preserve">Manager </w:t>
-                            </w:r>
-                            <w:r>
-                              <w:t>doesn’t cheat</w:t>
+                              <w:t>Manager doesn’t cheat</w:t>
                             </w:r>
                           </w:p>
                         </w:txbxContent>
@@ -941,10 +1587,7 @@
                         <w:txbxContent>
                           <w:p>
                             <w:r>
-                              <w:t>Don’t open</w:t>
-                            </w:r>
-                            <w:r>
-                              <w:t xml:space="preserve"> office</w:t>
+                              <w:t>Don’t open office</w:t>
                             </w:r>
                           </w:p>
                         </w:txbxContent>

</xml_diff>